<commit_message>
Fixe wrong decile allocation in script
</commit_message>
<xml_diff>
--- a/The NAVIGATE inequality dataset.docx
+++ b/The NAVIGATE inequality dataset.docx
@@ -65,8 +65,37 @@
         <w:t>s</w:t>
       </w:r>
       <w:r>
-        <w:t>: Johannes Emmerling, data collection: Shouro Dasgupta, Simon Feindt, Daniele Malerba, Carolina Grottera</w:t>
-      </w:r>
+        <w:t xml:space="preserve">: Johannes Emmerling, data collection: </w:t>
+      </w:r>
+      <w:proofErr w:type="spellStart"/>
+      <w:r>
+        <w:t>Shouro</w:t>
+      </w:r>
+      <w:proofErr w:type="spellEnd"/>
+      <w:r>
+        <w:t xml:space="preserve"> Dasgupta, Simon </w:t>
+      </w:r>
+      <w:proofErr w:type="spellStart"/>
+      <w:r>
+        <w:t>Feindt</w:t>
+      </w:r>
+      <w:proofErr w:type="spellEnd"/>
+      <w:r>
+        <w:t xml:space="preserve">, Daniele </w:t>
+      </w:r>
+      <w:proofErr w:type="spellStart"/>
+      <w:r>
+        <w:t>Malerba</w:t>
+      </w:r>
+      <w:proofErr w:type="spellEnd"/>
+      <w:r>
+        <w:t xml:space="preserve">, Carolina </w:t>
+      </w:r>
+      <w:proofErr w:type="spellStart"/>
+      <w:r>
+        <w:t>Grottera</w:t>
+      </w:r>
+      <w:proofErr w:type="spellEnd"/>
     </w:p>
     <w:p/>
     <w:p>
@@ -446,12 +475,6 @@
     </w:p>
     <w:p>
       <w:r>
-        <w:lastRenderedPageBreak/>
-        <w:br w:type="page"/>
-      </w:r>
-    </w:p>
-    <w:p>
-      <w:r>
         <w:rPr>
           <w:b/>
           <w:bCs/>
@@ -465,17 +488,183 @@
     </w:p>
     <w:p>
       <w:r>
+        <w:t xml:space="preserve">Brazil: </w:t>
+      </w:r>
+      <w:r>
+        <w:t>Consumer Expenditure Survey from IBGE (2009)</w:t>
+      </w:r>
+      <w:r>
+        <w:t xml:space="preserve">: </w:t>
+      </w:r>
+      <w:r>
+        <w:t>“</w:t>
+      </w:r>
+      <w:proofErr w:type="spellStart"/>
+      <w:r>
+        <w:t>Pesquisa</w:t>
+      </w:r>
+      <w:proofErr w:type="spellEnd"/>
+      <w:r>
+        <w:t xml:space="preserve"> de </w:t>
+      </w:r>
+      <w:proofErr w:type="spellStart"/>
+      <w:r>
+        <w:t>Orçamentos</w:t>
+      </w:r>
+      <w:proofErr w:type="spellEnd"/>
+      <w:r>
+        <w:t xml:space="preserve"> </w:t>
+      </w:r>
+      <w:proofErr w:type="spellStart"/>
+      <w:r>
+        <w:t>Familiares</w:t>
+      </w:r>
+      <w:proofErr w:type="spellEnd"/>
+      <w:r>
+        <w:t xml:space="preserve"> 2008-2009 - </w:t>
+      </w:r>
+      <w:proofErr w:type="spellStart"/>
+      <w:r>
+        <w:t>Despesas</w:t>
+      </w:r>
+      <w:proofErr w:type="spellEnd"/>
+      <w:r>
+        <w:t xml:space="preserve">, </w:t>
+      </w:r>
+      <w:proofErr w:type="spellStart"/>
+      <w:r>
+        <w:t>Rendimentos</w:t>
+      </w:r>
+      <w:proofErr w:type="spellEnd"/>
+      <w:r>
+        <w:t xml:space="preserve"> e </w:t>
+      </w:r>
+      <w:proofErr w:type="spellStart"/>
+      <w:r>
+        <w:t>Condições</w:t>
+      </w:r>
+      <w:proofErr w:type="spellEnd"/>
+      <w:r>
+        <w:t xml:space="preserve"> de</w:t>
+      </w:r>
+      <w:r>
+        <w:t xml:space="preserve"> </w:t>
+      </w:r>
+      <w:proofErr w:type="spellStart"/>
+      <w:r>
+        <w:t>Vida,”Technical</w:t>
+      </w:r>
+      <w:proofErr w:type="spellEnd"/>
+      <w:r>
+        <w:t xml:space="preserve"> report, Rio de Janeiro, Brazil</w:t>
+      </w:r>
+      <w:r>
+        <w:t xml:space="preserve">, for the year 2008. Retrieved from </w:t>
+      </w:r>
+      <w:r>
+        <w:t>https://portaldeboaspraticas.iff.fiocruz.br/biblioteca/esquisa-de-orcamentos-familiares-2008-2009/</w:t>
+      </w:r>
+    </w:p>
+    <w:p>
+      <w:r>
         <w:t>Mexico: 2018 wave, National Survey of Household Income and Expenditure (ENIGH). The National Institute of Statistics, Geography and Informatics (INEGI). Retrieved from https://en.www.inegi.org.mx/programas/enigh/nc/2018/</w:t>
       </w:r>
     </w:p>
     <w:p>
       <w:r>
-        <w:t>Russia: 2019 wave, Russia Longitudinal Monitoring Survey (RLMS-HSE). Higher School of Economics and ZAO “Demoscope” together with Carolina Population Center, University of North Carolina at Chapel Hill and the Institute of Sociology RAS. Retrieved from https://rlms-hse.cpc.unc.edu</w:t>
+        <w:t>Russia: 2019 wave, Russia Longitudinal Monitoring Survey (RLMS-HSE). Higher School of Economics and ZAO “</w:t>
+      </w:r>
+      <w:proofErr w:type="spellStart"/>
+      <w:r>
+        <w:t>Demoscope</w:t>
+      </w:r>
+      <w:proofErr w:type="spellEnd"/>
+      <w:r>
+        <w:t xml:space="preserve">” together with Carolina Population </w:t>
+      </w:r>
+      <w:proofErr w:type="spellStart"/>
+      <w:r>
+        <w:t>Center</w:t>
+      </w:r>
+      <w:proofErr w:type="spellEnd"/>
+      <w:r>
+        <w:t>, University of North Carolina at Chapel Hill and the Institute of Sociology RAS. Retrieved from https://rlms-hse.cpc.unc.edu</w:t>
       </w:r>
     </w:p>
     <w:p>
       <w:r>
         <w:t>India: 2012 wave, National Sample Survey 2011-2012 (68th round) -  Consumer Expenditure. Ministry of Statistics &amp; Programme Implementation, Government of India. Retrieved from http://microdata.gov.in/nada43/index.php/catalog/1</w:t>
+      </w:r>
+    </w:p>
+    <w:p>
+      <w:r>
+        <w:t xml:space="preserve">China: Chinese Household Income Project, 2013 wave (CHIP) – CHIP Dataset Homepage. Retrieved from http://www.ciidbnu.org/chip/index.asp </w:t>
+      </w:r>
+    </w:p>
+    <w:p>
+      <w:r>
+        <w:t>United States of America: US Consumer Expenditure Surveys, 2019 wave (CE) - Consumer Expenditure Surveys Public Use Microdata (PUMD). Retrieved from https://www.bls.gov/cex/pumd.htm</w:t>
+      </w:r>
+    </w:p>
+    <w:p>
+      <w:r>
+        <w:t>South Africa: South Africa National Income Dynamics Study, waves 1-5 (NIDS) - NIDS Data Access. Retrieved from http://www.nids.uct.ac.za/nids-data/data-access</w:t>
+      </w:r>
+    </w:p>
+    <w:p>
+      <w:r>
+        <w:t>EU member states: EUROSTAT Household Budget Surveys (HBS) for</w:t>
+      </w:r>
+      <w:r>
+        <w:t xml:space="preserve"> all </w:t>
+      </w:r>
+      <w:r>
+        <w:t xml:space="preserve">EU </w:t>
+      </w:r>
+      <w:r>
+        <w:t>member states (plus Serbia and the United Kingdom)</w:t>
+      </w:r>
+      <w:r>
+        <w:t xml:space="preserve">, latest full wave from 2010, </w:t>
+      </w:r>
+      <w:r>
+        <w:t>Retrieved from https://ec.europa.eu/eurostat/web/household-budget-surveys/overview</w:t>
+      </w:r>
+    </w:p>
+    <w:p>
+      <w:r>
+        <w:t xml:space="preserve">France: </w:t>
+      </w:r>
+      <w:r>
+        <w:t xml:space="preserve">Household Budget Survey (Budget de </w:t>
+      </w:r>
+      <w:proofErr w:type="spellStart"/>
+      <w:r>
+        <w:t>Famille</w:t>
+      </w:r>
+      <w:proofErr w:type="spellEnd"/>
+      <w:r>
+        <w:t xml:space="preserve">, </w:t>
+      </w:r>
+      <w:proofErr w:type="spellStart"/>
+      <w:r>
+        <w:t>BdF</w:t>
+      </w:r>
+      <w:proofErr w:type="spellEnd"/>
+      <w:r>
+        <w:t>)</w:t>
+      </w:r>
+      <w:r>
+        <w:t xml:space="preserve"> </w:t>
+      </w:r>
+      <w:r>
+        <w:t xml:space="preserve">from INSEE </w:t>
+      </w:r>
+      <w:r>
+        <w:t xml:space="preserve">for the year 2011, Retrieved from: </w:t>
+      </w:r>
+      <w:r>
+        <w:t>https://www.insee.fr/fr/statistiques/2015691</w:t>
       </w:r>
     </w:p>
     <w:sectPr>
@@ -2211,6 +2400,18 @@
       <w:szCs w:val="16"/>
     </w:rPr>
   </w:style>
+  <w:style w:type="character" w:styleId="UnresolvedMention">
+    <w:name w:val="Unresolved Mention"/>
+    <w:basedOn w:val="DefaultParagraphFont"/>
+    <w:uiPriority w:val="99"/>
+    <w:semiHidden/>
+    <w:unhideWhenUsed/>
+    <w:rsid w:val="001A116B"/>
+    <w:rPr>
+      <w:color w:val="605E5C"/>
+      <w:shd w:val="clear" w:color="auto" w:fill="E1DFDD"/>
+    </w:rPr>
+  </w:style>
 </w:styles>
 </file>
 

</xml_diff>